<commit_message>
Final Version, have short tutorials and how to
</commit_message>
<xml_diff>
--- a/Lab_06_Bonus_Extra_help.docx
+++ b/Lab_06_Bonus_Extra_help.docx
@@ -314,7 +314,10 @@
         <w:ind w:left="720"/>
       </w:pPr>
       <w:r>
-        <w:t>Short for Pretty Print, somewhat similar to print statements, but it prints out a nicer formatted form of data structures, for example printing nested dictionaries will be printed as a Left aligned tree, instead of one big block of code.  (</w:t>
+        <w:t>Short for Pretty Print, somewhat similar to print statements, but it prints out a nicer formatted form of data structures, for example printing nested dictionaries will be printed as a Left aligned tree, instead of one big block of code.</w:t>
+      </w:r>
+      <w:r>
+        <w:t xml:space="preserve">  (</w:t>
       </w:r>
       <w:proofErr w:type="gramStart"/>
       <w:r>
@@ -324,13 +327,14 @@
       <w:r>
         <w:t xml:space="preserve"> the </w:t>
       </w:r>
-      <w:proofErr w:type="spellStart"/>
-      <w:r>
-        <w:t>the</w:t>
-      </w:r>
-      <w:proofErr w:type="spellEnd"/>
-      <w:r>
-        <w:t xml:space="preserve"> example for the weather.py)</w:t>
+      <w:r>
+        <w:t>weather</w:t>
+      </w:r>
+      <w:r>
+        <w:t>_example</w:t>
+      </w:r>
+      <w:r>
+        <w:t>.py)</w:t>
       </w:r>
     </w:p>
     <w:p>
@@ -399,6 +403,202 @@
       </w:r>
     </w:p>
     <w:p/>
+    <w:p>
+      <w:pPr>
+        <w:ind w:left="360"/>
+      </w:pPr>
+      <w:r>
+        <w:rPr>
+          <w:color w:val="FF0000"/>
+          <w:u w:val="single"/>
+        </w:rPr>
+        <w:t>Tips:</w:t>
+      </w:r>
+      <w:r>
+        <w:t xml:space="preserve"> </w:t>
+      </w:r>
+      <w:r>
+        <w:rPr>
+          <w:i/>
+          <w:iCs/>
+        </w:rPr>
+        <w:t xml:space="preserve">to use </w:t>
+      </w:r>
+      <w:proofErr w:type="gramStart"/>
+      <w:r>
+        <w:rPr>
+          <w:i/>
+          <w:iCs/>
+        </w:rPr>
+        <w:t>help(</w:t>
+      </w:r>
+      <w:proofErr w:type="gramEnd"/>
+      <w:r>
+        <w:rPr>
+          <w:i/>
+          <w:iCs/>
+        </w:rPr>
+        <w:t>) with custom modules, just run them once, and then  help(&lt;module name&gt;).</w:t>
+      </w:r>
+    </w:p>
+    <w:p>
+      <w:pPr>
+        <w:ind w:left="360"/>
+      </w:pPr>
+      <w:r>
+        <w:t xml:space="preserve">A custom module made to easily get weather information from </w:t>
+      </w:r>
+      <w:proofErr w:type="spellStart"/>
+      <w:r>
+        <w:t>google</w:t>
+      </w:r>
+      <w:proofErr w:type="spellEnd"/>
+      <w:r>
+        <w:t xml:space="preserve"> weather.</w:t>
+      </w:r>
+    </w:p>
+    <w:p>
+      <w:pPr>
+        <w:ind w:left="360"/>
+        <w:rPr>
+          <w:u w:val="single"/>
+        </w:rPr>
+      </w:pPr>
+      <w:proofErr w:type="gramStart"/>
+      <w:r>
+        <w:rPr>
+          <w:u w:val="single"/>
+        </w:rPr>
+        <w:t>usage :</w:t>
+      </w:r>
+      <w:proofErr w:type="gramEnd"/>
+      <w:r>
+        <w:rPr>
+          <w:u w:val="single"/>
+        </w:rPr>
+        <w:t xml:space="preserve"> </w:t>
+      </w:r>
+    </w:p>
+    <w:p>
+      <w:pPr>
+        <w:ind w:left="1080"/>
+        <w:rPr>
+          <w:b/>
+          <w:bCs/>
+        </w:rPr>
+      </w:pPr>
+      <w:r>
+        <w:rPr>
+          <w:b/>
+          <w:bCs/>
+        </w:rPr>
+        <w:t xml:space="preserve">&gt;&gt;&gt; </w:t>
+      </w:r>
+      <w:r>
+        <w:rPr>
+          <w:b/>
+          <w:bCs/>
+        </w:rPr>
+        <w:t>import weather</w:t>
+      </w:r>
+    </w:p>
+    <w:p>
+      <w:pPr>
+        <w:ind w:left="1080"/>
+        <w:rPr>
+          <w:b/>
+          <w:bCs/>
+        </w:rPr>
+      </w:pPr>
+      <w:r>
+        <w:rPr>
+          <w:b/>
+          <w:bCs/>
+        </w:rPr>
+        <w:t xml:space="preserve">&gt;&gt;&gt; </w:t>
+      </w:r>
+      <w:proofErr w:type="gramStart"/>
+      <w:r>
+        <w:rPr>
+          <w:b/>
+          <w:bCs/>
+        </w:rPr>
+        <w:t>data</w:t>
+      </w:r>
+      <w:proofErr w:type="gramEnd"/>
+      <w:r>
+        <w:rPr>
+          <w:b/>
+          <w:bCs/>
+        </w:rPr>
+        <w:t xml:space="preserve"> = </w:t>
+      </w:r>
+      <w:proofErr w:type="spellStart"/>
+      <w:r>
+        <w:rPr>
+          <w:b/>
+          <w:bCs/>
+        </w:rPr>
+        <w:t>weather.get_weather</w:t>
+      </w:r>
+      <w:proofErr w:type="spellEnd"/>
+      <w:r>
+        <w:rPr>
+          <w:b/>
+          <w:bCs/>
+        </w:rPr>
+        <w:t>(Location)</w:t>
+      </w:r>
+    </w:p>
+    <w:p>
+      <w:pPr>
+        <w:ind w:left="1080"/>
+        <w:rPr>
+          <w:b/>
+          <w:bCs/>
+        </w:rPr>
+      </w:pPr>
+    </w:p>
+    <w:p>
+      <w:pPr>
+        <w:ind w:left="1080"/>
+      </w:pPr>
+      <w:r>
+        <w:rPr>
+          <w:b/>
+          <w:bCs/>
+        </w:rPr>
+        <w:t>Location</w:t>
+      </w:r>
+      <w:r>
+        <w:t xml:space="preserve"> =&gt; A string with the location desired, e.g. “McMaster University”</w:t>
+      </w:r>
+    </w:p>
+    <w:p>
+      <w:pPr>
+        <w:ind w:left="1080"/>
+      </w:pPr>
+      <w:proofErr w:type="gramStart"/>
+      <w:r>
+        <w:rPr>
+          <w:b/>
+          <w:bCs/>
+        </w:rPr>
+        <w:t>data</w:t>
+      </w:r>
+      <w:proofErr w:type="gramEnd"/>
+      <w:r>
+        <w:t xml:space="preserve"> =&gt; </w:t>
+      </w:r>
+      <w:proofErr w:type="spellStart"/>
+      <w:r>
+        <w:t>output,is</w:t>
+      </w:r>
+      <w:proofErr w:type="spellEnd"/>
+      <w:r>
+        <w:t xml:space="preserve"> a dictionary</w:t>
+      </w:r>
+    </w:p>
     <w:sectPr>
       <w:pgSz w:w="12240" w:h="15840"/>
       <w:pgMar w:top="720" w:right="1440" w:bottom="1440" w:left="1440" w:header="720" w:footer="720" w:gutter="0"/>

</xml_diff>

<commit_message>
minor edit,noticed an error in formatting
</commit_message>
<xml_diff>
--- a/Lab_06_Bonus_Extra_help.docx
+++ b/Lab_06_Bonus_Extra_help.docx
@@ -23,9 +23,8 @@
         <w:pStyle w:val="Heading1"/>
         <w:numPr>
           <w:ilvl w:val="0"/>
-          <w:numId w:val="1"/>
+          <w:numId w:val="9"/>
         </w:numPr>
-        <w:spacing w:before="0" w:line="240" w:lineRule="auto"/>
       </w:pPr>
       <w:r>
         <w:t>Needed Background knowledge</w:t>
@@ -386,9 +385,8 @@
         <w:pStyle w:val="Heading1"/>
         <w:numPr>
           <w:ilvl w:val="0"/>
-          <w:numId w:val="1"/>
+          <w:numId w:val="9"/>
         </w:numPr>
-        <w:spacing w:before="0"/>
       </w:pPr>
       <w:r>
         <w:t xml:space="preserve">How to use </w:t>
@@ -552,6 +550,7 @@
     </w:p>
     <w:p>
       <w:pPr>
+        <w:spacing w:after="0" w:line="240" w:lineRule="auto"/>
         <w:ind w:left="1080"/>
         <w:rPr>
           <w:b/>
@@ -561,6 +560,7 @@
     </w:p>
     <w:p>
       <w:pPr>
+        <w:spacing w:after="0"/>
         <w:ind w:left="1080"/>
       </w:pPr>
       <w:r>
@@ -576,6 +576,7 @@
     </w:p>
     <w:p>
       <w:pPr>
+        <w:spacing w:after="0"/>
         <w:ind w:left="1080"/>
       </w:pPr>
       <w:proofErr w:type="gramStart"/>
@@ -725,6 +726,273 @@
     </w:lvl>
   </w:abstractNum>
   <w:abstractNum w:abstractNumId="1">
+    <w:nsid w:val="39FA79E8"/>
+    <w:multiLevelType w:val="hybridMultilevel"/>
+    <w:tmpl w:val="F5E88FD6"/>
+    <w:lvl w:ilvl="0" w:tplc="A33CB520">
+      <w:start w:val="1"/>
+      <w:numFmt w:val="upperLetter"/>
+      <w:lvlText w:val="%1)"/>
+      <w:lvlJc w:val="left"/>
+      <w:pPr>
+        <w:ind w:left="360" w:hanging="360"/>
+      </w:pPr>
+      <w:rPr>
+        <w:rFonts w:hint="default"/>
+      </w:rPr>
+    </w:lvl>
+    <w:lvl w:ilvl="1" w:tplc="04090019" w:tentative="1">
+      <w:start w:val="1"/>
+      <w:numFmt w:val="lowerLetter"/>
+      <w:lvlText w:val="%2."/>
+      <w:lvlJc w:val="left"/>
+      <w:pPr>
+        <w:ind w:left="1080" w:hanging="360"/>
+      </w:pPr>
+    </w:lvl>
+    <w:lvl w:ilvl="2" w:tplc="0409001B" w:tentative="1">
+      <w:start w:val="1"/>
+      <w:numFmt w:val="lowerRoman"/>
+      <w:lvlText w:val="%3."/>
+      <w:lvlJc w:val="right"/>
+      <w:pPr>
+        <w:ind w:left="1800" w:hanging="180"/>
+      </w:pPr>
+    </w:lvl>
+    <w:lvl w:ilvl="3" w:tplc="0409000F" w:tentative="1">
+      <w:start w:val="1"/>
+      <w:numFmt w:val="decimal"/>
+      <w:lvlText w:val="%4."/>
+      <w:lvlJc w:val="left"/>
+      <w:pPr>
+        <w:ind w:left="2520" w:hanging="360"/>
+      </w:pPr>
+    </w:lvl>
+    <w:lvl w:ilvl="4" w:tplc="04090019" w:tentative="1">
+      <w:start w:val="1"/>
+      <w:numFmt w:val="lowerLetter"/>
+      <w:lvlText w:val="%5."/>
+      <w:lvlJc w:val="left"/>
+      <w:pPr>
+        <w:ind w:left="3240" w:hanging="360"/>
+      </w:pPr>
+    </w:lvl>
+    <w:lvl w:ilvl="5" w:tplc="0409001B" w:tentative="1">
+      <w:start w:val="1"/>
+      <w:numFmt w:val="lowerRoman"/>
+      <w:lvlText w:val="%6."/>
+      <w:lvlJc w:val="right"/>
+      <w:pPr>
+        <w:ind w:left="3960" w:hanging="180"/>
+      </w:pPr>
+    </w:lvl>
+    <w:lvl w:ilvl="6" w:tplc="0409000F" w:tentative="1">
+      <w:start w:val="1"/>
+      <w:numFmt w:val="decimal"/>
+      <w:lvlText w:val="%7."/>
+      <w:lvlJc w:val="left"/>
+      <w:pPr>
+        <w:ind w:left="4680" w:hanging="360"/>
+      </w:pPr>
+    </w:lvl>
+    <w:lvl w:ilvl="7" w:tplc="04090019" w:tentative="1">
+      <w:start w:val="1"/>
+      <w:numFmt w:val="lowerLetter"/>
+      <w:lvlText w:val="%8."/>
+      <w:lvlJc w:val="left"/>
+      <w:pPr>
+        <w:ind w:left="5400" w:hanging="360"/>
+      </w:pPr>
+    </w:lvl>
+    <w:lvl w:ilvl="8" w:tplc="0409001B" w:tentative="1">
+      <w:start w:val="1"/>
+      <w:numFmt w:val="lowerRoman"/>
+      <w:lvlText w:val="%9."/>
+      <w:lvlJc w:val="right"/>
+      <w:pPr>
+        <w:ind w:left="6120" w:hanging="180"/>
+      </w:pPr>
+    </w:lvl>
+  </w:abstractNum>
+  <w:abstractNum w:abstractNumId="2">
+    <w:nsid w:val="421A1FE7"/>
+    <w:multiLevelType w:val="hybridMultilevel"/>
+    <w:tmpl w:val="47F625EE"/>
+    <w:lvl w:ilvl="0" w:tplc="A33CB520">
+      <w:start w:val="1"/>
+      <w:numFmt w:val="upperLetter"/>
+      <w:lvlText w:val="%1)"/>
+      <w:lvlJc w:val="left"/>
+      <w:pPr>
+        <w:ind w:left="360" w:hanging="360"/>
+      </w:pPr>
+      <w:rPr>
+        <w:rFonts w:hint="default"/>
+      </w:rPr>
+    </w:lvl>
+    <w:lvl w:ilvl="1" w:tplc="04090019" w:tentative="1">
+      <w:start w:val="1"/>
+      <w:numFmt w:val="lowerLetter"/>
+      <w:lvlText w:val="%2."/>
+      <w:lvlJc w:val="left"/>
+      <w:pPr>
+        <w:ind w:left="1080" w:hanging="360"/>
+      </w:pPr>
+    </w:lvl>
+    <w:lvl w:ilvl="2" w:tplc="0409001B" w:tentative="1">
+      <w:start w:val="1"/>
+      <w:numFmt w:val="lowerRoman"/>
+      <w:lvlText w:val="%3."/>
+      <w:lvlJc w:val="right"/>
+      <w:pPr>
+        <w:ind w:left="1800" w:hanging="180"/>
+      </w:pPr>
+    </w:lvl>
+    <w:lvl w:ilvl="3" w:tplc="0409000F" w:tentative="1">
+      <w:start w:val="1"/>
+      <w:numFmt w:val="decimal"/>
+      <w:lvlText w:val="%4."/>
+      <w:lvlJc w:val="left"/>
+      <w:pPr>
+        <w:ind w:left="2520" w:hanging="360"/>
+      </w:pPr>
+    </w:lvl>
+    <w:lvl w:ilvl="4" w:tplc="04090019" w:tentative="1">
+      <w:start w:val="1"/>
+      <w:numFmt w:val="lowerLetter"/>
+      <w:lvlText w:val="%5."/>
+      <w:lvlJc w:val="left"/>
+      <w:pPr>
+        <w:ind w:left="3240" w:hanging="360"/>
+      </w:pPr>
+    </w:lvl>
+    <w:lvl w:ilvl="5" w:tplc="0409001B" w:tentative="1">
+      <w:start w:val="1"/>
+      <w:numFmt w:val="lowerRoman"/>
+      <w:lvlText w:val="%6."/>
+      <w:lvlJc w:val="right"/>
+      <w:pPr>
+        <w:ind w:left="3960" w:hanging="180"/>
+      </w:pPr>
+    </w:lvl>
+    <w:lvl w:ilvl="6" w:tplc="0409000F" w:tentative="1">
+      <w:start w:val="1"/>
+      <w:numFmt w:val="decimal"/>
+      <w:lvlText w:val="%7."/>
+      <w:lvlJc w:val="left"/>
+      <w:pPr>
+        <w:ind w:left="4680" w:hanging="360"/>
+      </w:pPr>
+    </w:lvl>
+    <w:lvl w:ilvl="7" w:tplc="04090019" w:tentative="1">
+      <w:start w:val="1"/>
+      <w:numFmt w:val="lowerLetter"/>
+      <w:lvlText w:val="%8."/>
+      <w:lvlJc w:val="left"/>
+      <w:pPr>
+        <w:ind w:left="5400" w:hanging="360"/>
+      </w:pPr>
+    </w:lvl>
+    <w:lvl w:ilvl="8" w:tplc="0409001B" w:tentative="1">
+      <w:start w:val="1"/>
+      <w:numFmt w:val="lowerRoman"/>
+      <w:lvlText w:val="%9."/>
+      <w:lvlJc w:val="right"/>
+      <w:pPr>
+        <w:ind w:left="6120" w:hanging="180"/>
+      </w:pPr>
+    </w:lvl>
+  </w:abstractNum>
+  <w:abstractNum w:abstractNumId="3">
+    <w:nsid w:val="45E40C2A"/>
+    <w:multiLevelType w:val="hybridMultilevel"/>
+    <w:tmpl w:val="D102CF98"/>
+    <w:lvl w:ilvl="0" w:tplc="A33CB520">
+      <w:start w:val="1"/>
+      <w:numFmt w:val="upperLetter"/>
+      <w:lvlText w:val="%1)"/>
+      <w:lvlJc w:val="left"/>
+      <w:pPr>
+        <w:ind w:left="720" w:hanging="360"/>
+      </w:pPr>
+      <w:rPr>
+        <w:rFonts w:hint="default"/>
+      </w:rPr>
+    </w:lvl>
+    <w:lvl w:ilvl="1" w:tplc="04090019" w:tentative="1">
+      <w:start w:val="1"/>
+      <w:numFmt w:val="lowerLetter"/>
+      <w:lvlText w:val="%2."/>
+      <w:lvlJc w:val="left"/>
+      <w:pPr>
+        <w:ind w:left="1440" w:hanging="360"/>
+      </w:pPr>
+    </w:lvl>
+    <w:lvl w:ilvl="2" w:tplc="0409001B" w:tentative="1">
+      <w:start w:val="1"/>
+      <w:numFmt w:val="lowerRoman"/>
+      <w:lvlText w:val="%3."/>
+      <w:lvlJc w:val="right"/>
+      <w:pPr>
+        <w:ind w:left="2160" w:hanging="180"/>
+      </w:pPr>
+    </w:lvl>
+    <w:lvl w:ilvl="3" w:tplc="0409000F" w:tentative="1">
+      <w:start w:val="1"/>
+      <w:numFmt w:val="decimal"/>
+      <w:lvlText w:val="%4."/>
+      <w:lvlJc w:val="left"/>
+      <w:pPr>
+        <w:ind w:left="2880" w:hanging="360"/>
+      </w:pPr>
+    </w:lvl>
+    <w:lvl w:ilvl="4" w:tplc="04090019" w:tentative="1">
+      <w:start w:val="1"/>
+      <w:numFmt w:val="lowerLetter"/>
+      <w:lvlText w:val="%5."/>
+      <w:lvlJc w:val="left"/>
+      <w:pPr>
+        <w:ind w:left="3600" w:hanging="360"/>
+      </w:pPr>
+    </w:lvl>
+    <w:lvl w:ilvl="5" w:tplc="0409001B" w:tentative="1">
+      <w:start w:val="1"/>
+      <w:numFmt w:val="lowerRoman"/>
+      <w:lvlText w:val="%6."/>
+      <w:lvlJc w:val="right"/>
+      <w:pPr>
+        <w:ind w:left="4320" w:hanging="180"/>
+      </w:pPr>
+    </w:lvl>
+    <w:lvl w:ilvl="6" w:tplc="0409000F" w:tentative="1">
+      <w:start w:val="1"/>
+      <w:numFmt w:val="decimal"/>
+      <w:lvlText w:val="%7."/>
+      <w:lvlJc w:val="left"/>
+      <w:pPr>
+        <w:ind w:left="5040" w:hanging="360"/>
+      </w:pPr>
+    </w:lvl>
+    <w:lvl w:ilvl="7" w:tplc="04090019" w:tentative="1">
+      <w:start w:val="1"/>
+      <w:numFmt w:val="lowerLetter"/>
+      <w:lvlText w:val="%8."/>
+      <w:lvlJc w:val="left"/>
+      <w:pPr>
+        <w:ind w:left="5760" w:hanging="360"/>
+      </w:pPr>
+    </w:lvl>
+    <w:lvl w:ilvl="8" w:tplc="0409001B" w:tentative="1">
+      <w:start w:val="1"/>
+      <w:numFmt w:val="lowerRoman"/>
+      <w:lvlText w:val="%9."/>
+      <w:lvlJc w:val="right"/>
+      <w:pPr>
+        <w:ind w:left="6480" w:hanging="180"/>
+      </w:pPr>
+    </w:lvl>
+  </w:abstractNum>
+  <w:abstractNum w:abstractNumId="4">
     <w:nsid w:val="482D2D2C"/>
     <w:multiLevelType w:val="hybridMultilevel"/>
     <w:tmpl w:val="CA3CFFA6"/>
@@ -837,7 +1105,7 @@
       </w:rPr>
     </w:lvl>
   </w:abstractNum>
-  <w:abstractNum w:abstractNumId="2">
+  <w:abstractNum w:abstractNumId="5">
     <w:nsid w:val="523C1072"/>
     <w:multiLevelType w:val="hybridMultilevel"/>
     <w:tmpl w:val="3BFC84BA"/>
@@ -847,7 +1115,7 @@
       <w:lvlText w:val=""/>
       <w:lvlJc w:val="left"/>
       <w:pPr>
-        <w:ind w:left="720" w:hanging="360"/>
+        <w:ind w:left="1080" w:hanging="360"/>
       </w:pPr>
       <w:rPr>
         <w:rFonts w:ascii="Symbol" w:hAnsi="Symbol" w:hint="default"/>
@@ -859,7 +1127,7 @@
       <w:lvlText w:val="o"/>
       <w:lvlJc w:val="left"/>
       <w:pPr>
-        <w:ind w:left="1440" w:hanging="360"/>
+        <w:ind w:left="1800" w:hanging="360"/>
       </w:pPr>
       <w:rPr>
         <w:rFonts w:ascii="Courier New" w:hAnsi="Courier New" w:cs="Courier New" w:hint="default"/>
@@ -871,7 +1139,7 @@
       <w:lvlText w:val=""/>
       <w:lvlJc w:val="left"/>
       <w:pPr>
-        <w:ind w:left="2160" w:hanging="360"/>
+        <w:ind w:left="2520" w:hanging="360"/>
       </w:pPr>
       <w:rPr>
         <w:rFonts w:ascii="Wingdings" w:hAnsi="Wingdings" w:hint="default"/>
@@ -883,7 +1151,7 @@
       <w:lvlText w:val=""/>
       <w:lvlJc w:val="left"/>
       <w:pPr>
-        <w:ind w:left="2880" w:hanging="360"/>
+        <w:ind w:left="3240" w:hanging="360"/>
       </w:pPr>
       <w:rPr>
         <w:rFonts w:ascii="Symbol" w:hAnsi="Symbol" w:hint="default"/>
@@ -895,7 +1163,7 @@
       <w:lvlText w:val="o"/>
       <w:lvlJc w:val="left"/>
       <w:pPr>
-        <w:ind w:left="3600" w:hanging="360"/>
+        <w:ind w:left="3960" w:hanging="360"/>
       </w:pPr>
       <w:rPr>
         <w:rFonts w:ascii="Courier New" w:hAnsi="Courier New" w:cs="Courier New" w:hint="default"/>
@@ -907,7 +1175,7 @@
       <w:lvlText w:val=""/>
       <w:lvlJc w:val="left"/>
       <w:pPr>
-        <w:ind w:left="4320" w:hanging="360"/>
+        <w:ind w:left="4680" w:hanging="360"/>
       </w:pPr>
       <w:rPr>
         <w:rFonts w:ascii="Wingdings" w:hAnsi="Wingdings" w:hint="default"/>
@@ -919,7 +1187,7 @@
       <w:lvlText w:val=""/>
       <w:lvlJc w:val="left"/>
       <w:pPr>
-        <w:ind w:left="5040" w:hanging="360"/>
+        <w:ind w:left="5400" w:hanging="360"/>
       </w:pPr>
       <w:rPr>
         <w:rFonts w:ascii="Symbol" w:hAnsi="Symbol" w:hint="default"/>
@@ -931,7 +1199,7 @@
       <w:lvlText w:val="o"/>
       <w:lvlJc w:val="left"/>
       <w:pPr>
-        <w:ind w:left="5760" w:hanging="360"/>
+        <w:ind w:left="6120" w:hanging="360"/>
       </w:pPr>
       <w:rPr>
         <w:rFonts w:ascii="Courier New" w:hAnsi="Courier New" w:cs="Courier New" w:hint="default"/>
@@ -943,14 +1211,14 @@
       <w:lvlText w:val=""/>
       <w:lvlJc w:val="left"/>
       <w:pPr>
-        <w:ind w:left="6480" w:hanging="360"/>
+        <w:ind w:left="6840" w:hanging="360"/>
       </w:pPr>
       <w:rPr>
         <w:rFonts w:ascii="Wingdings" w:hAnsi="Wingdings" w:hint="default"/>
       </w:rPr>
     </w:lvl>
   </w:abstractNum>
-  <w:abstractNum w:abstractNumId="3">
+  <w:abstractNum w:abstractNumId="6">
     <w:nsid w:val="5FFE6B24"/>
     <w:multiLevelType w:val="hybridMultilevel"/>
     <w:tmpl w:val="47888674"/>
@@ -1063,7 +1331,7 @@
       </w:rPr>
     </w:lvl>
   </w:abstractNum>
-  <w:abstractNum w:abstractNumId="4">
+  <w:abstractNum w:abstractNumId="7">
     <w:nsid w:val="67CD7FCF"/>
     <w:multiLevelType w:val="hybridMultilevel"/>
     <w:tmpl w:val="E95E6A62"/>
@@ -1176,7 +1444,7 @@
       </w:rPr>
     </w:lvl>
   </w:abstractNum>
-  <w:abstractNum w:abstractNumId="5">
+  <w:abstractNum w:abstractNumId="8">
     <w:nsid w:val="73525B2E"/>
     <w:multiLevelType w:val="hybridMultilevel"/>
     <w:tmpl w:val="1BF60C96"/>
@@ -1186,7 +1454,7 @@
       <w:lvlText w:val="%1)"/>
       <w:lvlJc w:val="left"/>
       <w:pPr>
-        <w:ind w:left="720" w:hanging="360"/>
+        <w:ind w:left="360" w:hanging="360"/>
       </w:pPr>
       <w:rPr>
         <w:rFonts w:hint="default"/>
@@ -1198,7 +1466,7 @@
       <w:lvlText w:val="%2."/>
       <w:lvlJc w:val="left"/>
       <w:pPr>
-        <w:ind w:left="1440" w:hanging="360"/>
+        <w:ind w:left="1080" w:hanging="360"/>
       </w:pPr>
     </w:lvl>
     <w:lvl w:ilvl="2" w:tplc="0409001B" w:tentative="1">
@@ -1207,7 +1475,7 @@
       <w:lvlText w:val="%3."/>
       <w:lvlJc w:val="right"/>
       <w:pPr>
-        <w:ind w:left="2160" w:hanging="180"/>
+        <w:ind w:left="1800" w:hanging="180"/>
       </w:pPr>
     </w:lvl>
     <w:lvl w:ilvl="3" w:tplc="0409000F" w:tentative="1">
@@ -1216,7 +1484,7 @@
       <w:lvlText w:val="%4."/>
       <w:lvlJc w:val="left"/>
       <w:pPr>
-        <w:ind w:left="2880" w:hanging="360"/>
+        <w:ind w:left="2520" w:hanging="360"/>
       </w:pPr>
     </w:lvl>
     <w:lvl w:ilvl="4" w:tplc="04090019" w:tentative="1">
@@ -1225,7 +1493,7 @@
       <w:lvlText w:val="%5."/>
       <w:lvlJc w:val="left"/>
       <w:pPr>
-        <w:ind w:left="3600" w:hanging="360"/>
+        <w:ind w:left="3240" w:hanging="360"/>
       </w:pPr>
     </w:lvl>
     <w:lvl w:ilvl="5" w:tplc="0409001B" w:tentative="1">
@@ -1234,7 +1502,7 @@
       <w:lvlText w:val="%6."/>
       <w:lvlJc w:val="right"/>
       <w:pPr>
-        <w:ind w:left="4320" w:hanging="180"/>
+        <w:ind w:left="3960" w:hanging="180"/>
       </w:pPr>
     </w:lvl>
     <w:lvl w:ilvl="6" w:tplc="0409000F" w:tentative="1">
@@ -1243,7 +1511,7 @@
       <w:lvlText w:val="%7."/>
       <w:lvlJc w:val="left"/>
       <w:pPr>
-        <w:ind w:left="5040" w:hanging="360"/>
+        <w:ind w:left="4680" w:hanging="360"/>
       </w:pPr>
     </w:lvl>
     <w:lvl w:ilvl="7" w:tplc="04090019" w:tentative="1">
@@ -1252,7 +1520,7 @@
       <w:lvlText w:val="%8."/>
       <w:lvlJc w:val="left"/>
       <w:pPr>
-        <w:ind w:left="5760" w:hanging="360"/>
+        <w:ind w:left="5400" w:hanging="360"/>
       </w:pPr>
     </w:lvl>
     <w:lvl w:ilvl="8" w:tplc="0409001B" w:tentative="1">
@@ -1261,27 +1529,36 @@
       <w:lvlText w:val="%9."/>
       <w:lvlJc w:val="right"/>
       <w:pPr>
-        <w:ind w:left="6480" w:hanging="180"/>
+        <w:ind w:left="6120" w:hanging="180"/>
       </w:pPr>
     </w:lvl>
   </w:abstractNum>
   <w:num w:numId="1">
-    <w:abstractNumId w:val="5"/>
+    <w:abstractNumId w:val="8"/>
   </w:num>
   <w:num w:numId="2">
     <w:abstractNumId w:val="0"/>
   </w:num>
   <w:num w:numId="3">
+    <w:abstractNumId w:val="6"/>
+  </w:num>
+  <w:num w:numId="4">
+    <w:abstractNumId w:val="4"/>
+  </w:num>
+  <w:num w:numId="5">
+    <w:abstractNumId w:val="7"/>
+  </w:num>
+  <w:num w:numId="6">
+    <w:abstractNumId w:val="5"/>
+  </w:num>
+  <w:num w:numId="7">
     <w:abstractNumId w:val="3"/>
   </w:num>
-  <w:num w:numId="4">
+  <w:num w:numId="8">
+    <w:abstractNumId w:val="2"/>
+  </w:num>
+  <w:num w:numId="9">
     <w:abstractNumId w:val="1"/>
-  </w:num>
-  <w:num w:numId="5">
-    <w:abstractNumId w:val="4"/>
-  </w:num>
-  <w:num w:numId="6">
-    <w:abstractNumId w:val="2"/>
   </w:num>
 </w:numbering>
 </file>
@@ -1457,7 +1734,7 @@
     <w:link w:val="Heading1Char"/>
     <w:uiPriority w:val="9"/>
     <w:qFormat/>
-    <w:rsid w:val="001411B9"/>
+    <w:rsid w:val="0045020F"/>
     <w:pPr>
       <w:keepNext/>
       <w:keepLines/>
@@ -1468,7 +1745,7 @@
       <w:rFonts w:asciiTheme="majorHAnsi" w:eastAsiaTheme="majorEastAsia" w:hAnsiTheme="majorHAnsi" w:cstheme="majorBidi"/>
       <w:b/>
       <w:bCs/>
-      <w:color w:val="365F91" w:themeColor="accent1" w:themeShade="BF"/>
+      <w:color w:val="000000" w:themeColor="text1"/>
       <w:sz w:val="28"/>
       <w:szCs w:val="28"/>
     </w:rPr>
@@ -1481,7 +1758,7 @@
     <w:uiPriority w:val="9"/>
     <w:unhideWhenUsed/>
     <w:qFormat/>
-    <w:rsid w:val="00DB5C26"/>
+    <w:rsid w:val="0045020F"/>
     <w:pPr>
       <w:keepNext/>
       <w:keepLines/>
@@ -1492,7 +1769,6 @@
       <w:rFonts w:asciiTheme="majorHAnsi" w:eastAsiaTheme="majorEastAsia" w:hAnsiTheme="majorHAnsi" w:cstheme="majorBidi"/>
       <w:b/>
       <w:bCs/>
-      <w:color w:val="4F81BD" w:themeColor="accent1"/>
       <w:sz w:val="26"/>
       <w:szCs w:val="26"/>
     </w:rPr>
@@ -1500,6 +1776,7 @@
   <w:style w:type="character" w:default="1" w:styleId="DefaultParagraphFont">
     <w:name w:val="Default Paragraph Font"/>
     <w:uiPriority w:val="1"/>
+    <w:semiHidden/>
     <w:unhideWhenUsed/>
   </w:style>
   <w:style w:type="table" w:default="1" w:styleId="TableNormal">
@@ -1569,12 +1846,12 @@
     <w:basedOn w:val="DefaultParagraphFont"/>
     <w:link w:val="Heading1"/>
     <w:uiPriority w:val="9"/>
-    <w:rsid w:val="001411B9"/>
+    <w:rsid w:val="0045020F"/>
     <w:rPr>
       <w:rFonts w:asciiTheme="majorHAnsi" w:eastAsiaTheme="majorEastAsia" w:hAnsiTheme="majorHAnsi" w:cstheme="majorBidi"/>
       <w:b/>
       <w:bCs/>
-      <w:color w:val="365F91" w:themeColor="accent1" w:themeShade="BF"/>
+      <w:color w:val="000000" w:themeColor="text1"/>
       <w:sz w:val="28"/>
       <w:szCs w:val="28"/>
       <w:lang w:eastAsia="zh-HK"/>
@@ -1607,12 +1884,11 @@
     <w:basedOn w:val="DefaultParagraphFont"/>
     <w:link w:val="Heading2"/>
     <w:uiPriority w:val="9"/>
-    <w:rsid w:val="00DB5C26"/>
+    <w:rsid w:val="0045020F"/>
     <w:rPr>
       <w:rFonts w:asciiTheme="majorHAnsi" w:eastAsiaTheme="majorEastAsia" w:hAnsiTheme="majorHAnsi" w:cstheme="majorBidi"/>
       <w:b/>
       <w:bCs/>
-      <w:color w:val="4F81BD" w:themeColor="accent1"/>
       <w:sz w:val="26"/>
       <w:szCs w:val="26"/>
       <w:lang w:eastAsia="zh-HK"/>

</xml_diff>